<commit_message>
FOR, COMENTÁRIOS E LIMPEZA
</commit_message>
<xml_diff>
--- a/Documentos/Documentação-LBP.docx
+++ b/Documentos/Documentação-LBP.docx
@@ -1079,7 +1079,14 @@
           <w:rFonts w:ascii="Calibri" w:eastAsia="Calibri" w:hAnsi="Calibri" w:cs="Calibri"/>
           <w:sz w:val="24"/>
         </w:rPr>
-        <w:t>Homenagem, Enviar Amor</w:t>
+        <w:t xml:space="preserve">Homenagem, </w:t>
+      </w:r>
+      <w:r>
+        <w:rPr>
+          <w:rFonts w:ascii="Calibri" w:eastAsia="Calibri" w:hAnsi="Calibri" w:cs="Calibri"/>
+          <w:sz w:val="24"/>
+        </w:rPr>
+        <w:t>Quiz</w:t>
       </w:r>
     </w:p>
     <w:p>
@@ -1101,29 +1108,14 @@
           <w:rFonts w:ascii="Calibri" w:eastAsia="Calibri" w:hAnsi="Calibri" w:cs="Calibri"/>
           <w:sz w:val="24"/>
         </w:rPr>
-        <w:t xml:space="preserve"> com curtidas</w:t>
-      </w:r>
-    </w:p>
-    <w:p>
-      <w:pPr>
-        <w:rPr>
-          <w:rFonts w:ascii="Calibri" w:eastAsia="Calibri" w:hAnsi="Calibri" w:cs="Calibri"/>
-          <w:sz w:val="24"/>
-        </w:rPr>
-      </w:pPr>
-      <w:r>
-        <w:rPr>
-          <w:rFonts w:ascii="Calibri" w:eastAsia="Calibri" w:hAnsi="Calibri" w:cs="Calibri"/>
-          <w:sz w:val="24"/>
-        </w:rPr>
-        <w:t>-Fazer</w:t>
-      </w:r>
-      <w:r>
-        <w:rPr>
-          <w:rFonts w:ascii="Calibri" w:eastAsia="Calibri" w:hAnsi="Calibri" w:cs="Calibri"/>
-          <w:sz w:val="24"/>
-        </w:rPr>
-        <w:t xml:space="preserve"> sessão dinâmica que cresce com o número de amor enviado</w:t>
+        <w:t xml:space="preserve"> com </w:t>
+      </w:r>
+      <w:r>
+        <w:rPr>
+          <w:rFonts w:ascii="Calibri" w:eastAsia="Calibri" w:hAnsi="Calibri" w:cs="Calibri"/>
+          <w:sz w:val="24"/>
+        </w:rPr>
+        <w:t>baseado no quis</w:t>
       </w:r>
     </w:p>
     <w:p>
@@ -1196,7 +1188,7 @@
           <w:color w:val="000000"/>
           <w:sz w:val="24"/>
         </w:rPr>
-        <w:t>Site não será feito por uma equipe;</w:t>
+        <w:t>O site não será uma solução</w:t>
       </w:r>
     </w:p>
     <w:p>
@@ -1218,6 +1210,28 @@
           <w:color w:val="000000"/>
           <w:sz w:val="24"/>
         </w:rPr>
+        <w:t>Site não será feito por uma equipe;</w:t>
+      </w:r>
+    </w:p>
+    <w:p>
+      <w:pPr>
+        <w:numPr>
+          <w:ilvl w:val="0"/>
+          <w:numId w:val="1"/>
+        </w:numPr>
+        <w:ind w:left="720" w:hanging="360"/>
+        <w:rPr>
+          <w:rFonts w:ascii="Calibri" w:eastAsia="Calibri" w:hAnsi="Calibri" w:cs="Calibri"/>
+          <w:color w:val="000000"/>
+          <w:sz w:val="24"/>
+        </w:rPr>
+      </w:pPr>
+      <w:r>
+        <w:rPr>
+          <w:rFonts w:ascii="Calibri" w:eastAsia="Calibri" w:hAnsi="Calibri" w:cs="Calibri"/>
+          <w:color w:val="000000"/>
+          <w:sz w:val="24"/>
+        </w:rPr>
         <w:t>Linguagens utilizadas</w:t>
       </w:r>
       <w:r>
@@ -1284,6 +1298,15 @@
         </w:rPr>
         <w:t xml:space="preserve"> e MySQL.</w:t>
       </w:r>
+    </w:p>
+    <w:p>
+      <w:pPr>
+        <w:rPr>
+          <w:rFonts w:ascii="Calibri" w:eastAsia="Calibri" w:hAnsi="Calibri" w:cs="Calibri"/>
+          <w:color w:val="000000"/>
+          <w:sz w:val="24"/>
+        </w:rPr>
+      </w:pPr>
     </w:p>
     <w:p>
       <w:pPr>
@@ -1348,7 +1371,6 @@
           <w:color w:val="000000"/>
           <w:sz w:val="28"/>
         </w:rPr>
-        <w:lastRenderedPageBreak/>
         <w:t>Premissas:</w:t>
       </w:r>
     </w:p>
@@ -1409,7 +1431,41 @@
           <w:color w:val="000000"/>
           <w:sz w:val="24"/>
         </w:rPr>
-        <w:t>O usuário poderá enviar quantas curtidas ele quiser</w:t>
+        <w:t xml:space="preserve">O usuário poderá </w:t>
+      </w:r>
+      <w:r>
+        <w:rPr>
+          <w:rFonts w:ascii="Calibri" w:eastAsia="Calibri" w:hAnsi="Calibri" w:cs="Calibri"/>
+          <w:color w:val="000000"/>
+          <w:sz w:val="24"/>
+        </w:rPr>
+        <w:t xml:space="preserve">fazer o quis quantas vezes ele </w:t>
+      </w:r>
+      <w:proofErr w:type="gramStart"/>
+      <w:r>
+        <w:rPr>
+          <w:rFonts w:ascii="Calibri" w:eastAsia="Calibri" w:hAnsi="Calibri" w:cs="Calibri"/>
+          <w:color w:val="000000"/>
+          <w:sz w:val="24"/>
+        </w:rPr>
+        <w:t>quiser</w:t>
+      </w:r>
+      <w:r>
+        <w:rPr>
+          <w:rFonts w:ascii="Calibri" w:eastAsia="Calibri" w:hAnsi="Calibri" w:cs="Calibri"/>
+          <w:color w:val="000000"/>
+          <w:sz w:val="24"/>
+        </w:rPr>
+        <w:t xml:space="preserve"> ele</w:t>
+      </w:r>
+      <w:proofErr w:type="gramEnd"/>
+      <w:r>
+        <w:rPr>
+          <w:rFonts w:ascii="Calibri" w:eastAsia="Calibri" w:hAnsi="Calibri" w:cs="Calibri"/>
+          <w:color w:val="000000"/>
+          <w:sz w:val="24"/>
+        </w:rPr>
+        <w:t xml:space="preserve"> quiser</w:t>
       </w:r>
     </w:p>
     <w:p>
@@ -1685,6 +1741,16 @@
     </w:p>
     <w:p>
       <w:pPr>
+        <w:ind w:left="720"/>
+        <w:rPr>
+          <w:rFonts w:ascii="Calibri" w:eastAsia="Calibri" w:hAnsi="Calibri" w:cs="Calibri"/>
+          <w:color w:val="000000"/>
+          <w:sz w:val="24"/>
+        </w:rPr>
+      </w:pPr>
+    </w:p>
+    <w:p>
+      <w:pPr>
         <w:rPr>
           <w:rFonts w:ascii="Calibri" w:eastAsia="Calibri" w:hAnsi="Calibri" w:cs="Calibri"/>
           <w:b/>
@@ -1768,6 +1834,28 @@
           <w:sz w:val="24"/>
         </w:rPr>
         <w:t>Tela inicial com falando sobre o jogo</w:t>
+      </w:r>
+    </w:p>
+    <w:p>
+      <w:pPr>
+        <w:numPr>
+          <w:ilvl w:val="0"/>
+          <w:numId w:val="4"/>
+        </w:numPr>
+        <w:ind w:left="720" w:hanging="360"/>
+        <w:rPr>
+          <w:rFonts w:ascii="Calibri" w:eastAsia="Calibri" w:hAnsi="Calibri" w:cs="Calibri"/>
+          <w:color w:val="000000"/>
+          <w:sz w:val="24"/>
+        </w:rPr>
+      </w:pPr>
+      <w:r>
+        <w:rPr>
+          <w:rFonts w:ascii="Calibri" w:eastAsia="Calibri" w:hAnsi="Calibri" w:cs="Calibri"/>
+          <w:color w:val="000000"/>
+          <w:sz w:val="24"/>
+        </w:rPr>
+        <w:t>Quiz</w:t>
       </w:r>
     </w:p>
     <w:sectPr>
@@ -2609,6 +2697,7 @@
   <w:style w:type="character" w:default="1" w:styleId="Fontepargpadro">
     <w:name w:val="Default Paragraph Font"/>
     <w:uiPriority w:val="1"/>
+    <w:semiHidden/>
     <w:unhideWhenUsed/>
   </w:style>
   <w:style w:type="table" w:default="1" w:styleId="Tabelanormal">
@@ -3221,6 +3310,21 @@
 </file>
 
 <file path=customXml/item1.xml><?xml version="1.0" encoding="utf-8"?>
+<p:properties xmlns:p="http://schemas.microsoft.com/office/2006/metadata/properties" xmlns:xsi="http://www.w3.org/2001/XMLSchema-instance" xmlns:pc="http://schemas.microsoft.com/office/infopath/2007/PartnerControls">
+  <documentManagement/>
+</p:properties>
+</file>
+
+<file path=customXml/item2.xml><?xml version="1.0" encoding="utf-8"?>
+<?mso-contentType ?>
+<FormTemplates xmlns="http://schemas.microsoft.com/sharepoint/v3/contenttype/forms">
+  <Display>DocumentLibraryForm</Display>
+  <Edit>DocumentLibraryForm</Edit>
+  <New>DocumentLibraryForm</New>
+</FormTemplates>
+</file>
+
+<file path=customXml/item3.xml><?xml version="1.0" encoding="utf-8"?>
 <ct:contentTypeSchema xmlns:ct="http://schemas.microsoft.com/office/2006/metadata/contentType" xmlns:ma="http://schemas.microsoft.com/office/2006/metadata/properties/metaAttributes" ct:_="" ma:_="" ma:contentTypeName="Document" ma:contentTypeID="0x01010080A269BF505ACD4B84A4678488096051" ma:contentTypeVersion="9" ma:contentTypeDescription="Create a new document." ma:contentTypeScope="" ma:versionID="83e13ccb0ff126aeae2a482f3a17f0e2">
   <xsd:schema xmlns:xsd="http://www.w3.org/2001/XMLSchema" xmlns:xs="http://www.w3.org/2001/XMLSchema" xmlns:p="http://schemas.microsoft.com/office/2006/metadata/properties" xmlns:ns3="32844186-265b-4793-912a-671da4ac73b2" targetNamespace="http://schemas.microsoft.com/office/2006/metadata/properties" ma:root="true" ma:fieldsID="8f81223e421748d2c8bcdaae85b74335" ns3:_="">
     <xsd:import namespace="32844186-265b-4793-912a-671da4ac73b2"/>
@@ -3396,22 +3500,24 @@
 </ct:contentTypeSchema>
 </file>
 
-<file path=customXml/item2.xml><?xml version="1.0" encoding="utf-8"?>
-<?mso-contentType ?>
-<FormTemplates xmlns="http://schemas.microsoft.com/sharepoint/v3/contenttype/forms">
-  <Display>DocumentLibraryForm</Display>
-  <Edit>DocumentLibraryForm</Edit>
-  <New>DocumentLibraryForm</New>
-</FormTemplates>
+<file path=customXml/itemProps1.xml><?xml version="1.0" encoding="utf-8"?>
+<ds:datastoreItem xmlns:ds="http://schemas.openxmlformats.org/officeDocument/2006/customXml" ds:itemID="{C2C351B9-F825-4A23-BE68-93B3DCA70EC8}">
+  <ds:schemaRefs>
+    <ds:schemaRef ds:uri="http://schemas.microsoft.com/office/2006/metadata/properties"/>
+    <ds:schemaRef ds:uri="http://schemas.microsoft.com/office/infopath/2007/PartnerControls"/>
+  </ds:schemaRefs>
+</ds:datastoreItem>
 </file>
 
-<file path=customXml/item3.xml><?xml version="1.0" encoding="utf-8"?>
-<p:properties xmlns:p="http://schemas.microsoft.com/office/2006/metadata/properties" xmlns:xsi="http://www.w3.org/2001/XMLSchema-instance" xmlns:pc="http://schemas.microsoft.com/office/infopath/2007/PartnerControls">
-  <documentManagement/>
-</p:properties>
+<file path=customXml/itemProps2.xml><?xml version="1.0" encoding="utf-8"?>
+<ds:datastoreItem xmlns:ds="http://schemas.openxmlformats.org/officeDocument/2006/customXml" ds:itemID="{D9AB5C0F-ACD2-4204-B6A4-1B572CB53CDB}">
+  <ds:schemaRefs>
+    <ds:schemaRef ds:uri="http://schemas.microsoft.com/sharepoint/v3/contenttype/forms"/>
+  </ds:schemaRefs>
+</ds:datastoreItem>
 </file>
 
-<file path=customXml/itemProps1.xml><?xml version="1.0" encoding="utf-8"?>
+<file path=customXml/itemProps3.xml><?xml version="1.0" encoding="utf-8"?>
 <ds:datastoreItem xmlns:ds="http://schemas.openxmlformats.org/officeDocument/2006/customXml" ds:itemID="{FFCEC70B-A405-4B5A-BBFE-548E5C31BDF1}">
   <ds:schemaRefs>
     <ds:schemaRef ds:uri="http://schemas.microsoft.com/office/2006/metadata/contentType"/>
@@ -3427,28 +3533,4 @@
     <ds:schemaRef ds:uri="http://schemas.microsoft.com/internal/obd"/>
   </ds:schemaRefs>
 </ds:datastoreItem>
-</file>
-
-<file path=customXml/itemProps2.xml><?xml version="1.0" encoding="utf-8"?>
-<ds:datastoreItem xmlns:ds="http://schemas.openxmlformats.org/officeDocument/2006/customXml" ds:itemID="{D9AB5C0F-ACD2-4204-B6A4-1B572CB53CDB}">
-  <ds:schemaRefs>
-    <ds:schemaRef ds:uri="http://schemas.microsoft.com/sharepoint/v3/contenttype/forms"/>
-  </ds:schemaRefs>
-</ds:datastoreItem>
-</file>
-
-<file path=customXml/itemProps3.xml><?xml version="1.0" encoding="utf-8"?>
-<ds:datastoreItem xmlns:ds="http://schemas.openxmlformats.org/officeDocument/2006/customXml" ds:itemID="{C2C351B9-F825-4A23-BE68-93B3DCA70EC8}">
-  <ds:schemaRefs>
-    <ds:schemaRef ds:uri="http://schemas.microsoft.com/office/2006/documentManagement/types"/>
-    <ds:schemaRef ds:uri="http://schemas.microsoft.com/office/2006/metadata/properties"/>
-    <ds:schemaRef ds:uri="http://purl.org/dc/elements/1.1/"/>
-    <ds:schemaRef ds:uri="32844186-265b-4793-912a-671da4ac73b2"/>
-    <ds:schemaRef ds:uri="http://www.w3.org/XML/1998/namespace"/>
-    <ds:schemaRef ds:uri="http://purl.org/dc/terms/"/>
-    <ds:schemaRef ds:uri="http://purl.org/dc/dcmitype/"/>
-    <ds:schemaRef ds:uri="http://schemas.microsoft.com/office/infopath/2007/PartnerControls"/>
-    <ds:schemaRef ds:uri="http://schemas.openxmlformats.org/package/2006/metadata/core-properties"/>
-  </ds:schemaRefs>
-</ds:datastoreItem>
 </file>
</xml_diff>